<commit_message>
Add the sikuli for airplane windows on/off
</commit_message>
<xml_diff>
--- a/sop/sikuli_x/Sikuli X r930 installation.docx
+++ b/sop/sikuli_x/Sikuli X r930 installation.docx
@@ -69,8 +69,6 @@
           <w:noProof/>
         </w:rPr>
       </w:pPr>
-      <w:bookmarkStart w:id="2" w:name="_GoBack"/>
-      <w:bookmarkEnd w:id="2"/>
     </w:p>
     <w:p>
       <w:pPr>
@@ -381,7 +379,7 @@
           <w:szCs w:val="24"/>
         </w:rPr>
       </w:pPr>
-      <w:bookmarkStart w:id="3" w:name="_Toc369880176"/>
+      <w:bookmarkStart w:id="2" w:name="_Toc369880176"/>
       <w:r>
         <w:rPr>
           <w:rFonts w:ascii="Times New Roman" w:eastAsia="新細明體" w:hAnsi="Times New Roman" w:cs="Times New Roman"/>
@@ -868,7 +866,7 @@
           </w:p>
         </w:tc>
       </w:tr>
-      <w:bookmarkEnd w:id="3"/>
+      <w:bookmarkEnd w:id="2"/>
     </w:tbl>
     <w:p>
       <w:pPr>
@@ -892,7 +890,10 @@
         <w:rPr>
           <w:rFonts w:hint="eastAsia"/>
         </w:rPr>
-        <w:t xml:space="preserve">Please make sure the JAVA 1.6 </w:t>
+        <w:t>Please make sure the</w:t>
+      </w:r>
+      <w:r>
+        <w:t xml:space="preserve"> JDK of 6u45 and 7u79 </w:t>
       </w:r>
       <w:r>
         <w:t>has been installed</w:t>
@@ -902,6 +903,207 @@
           <w:rFonts w:hint="eastAsia"/>
         </w:rPr>
         <w:t xml:space="preserve"> in the system.</w:t>
+      </w:r>
+    </w:p>
+    <w:p>
+      <w:pPr>
+        <w:jc w:val="both"/>
+      </w:pPr>
+      <w:r>
+        <w:t>Modify your system and environment variables (use the appropriate Java version):</w:t>
+      </w:r>
+    </w:p>
+    <w:p>
+      <w:pPr>
+        <w:pStyle w:val="a4"/>
+        <w:numPr>
+          <w:ilvl w:val="0"/>
+          <w:numId w:val="45"/>
+        </w:numPr>
+        <w:ind w:leftChars="0"/>
+        <w:jc w:val="both"/>
+      </w:pPr>
+      <w:r>
+        <w:t>Add to Environment Variables</w:t>
+      </w:r>
+    </w:p>
+    <w:p>
+      <w:pPr>
+        <w:pStyle w:val="a4"/>
+        <w:numPr>
+          <w:ilvl w:val="1"/>
+          <w:numId w:val="45"/>
+        </w:numPr>
+        <w:ind w:leftChars="0"/>
+        <w:jc w:val="both"/>
+      </w:pPr>
+      <w:r>
+        <w:t>JDK_HOME: C:\Program Files (x86)\Java\jdk1.7.0_79</w:t>
+      </w:r>
+    </w:p>
+    <w:p>
+      <w:pPr>
+        <w:pStyle w:val="a4"/>
+        <w:numPr>
+          <w:ilvl w:val="1"/>
+          <w:numId w:val="45"/>
+        </w:numPr>
+        <w:ind w:leftChars="0"/>
+        <w:jc w:val="both"/>
+      </w:pPr>
+      <w:r>
+        <w:t>PATH: C:\Program Files (x86)\Java\jdk1.7.0_79\</w:t>
+      </w:r>
+      <w:proofErr w:type="spellStart"/>
+      <w:r>
+        <w:t>jre</w:t>
+      </w:r>
+      <w:proofErr w:type="spellEnd"/>
+      <w:r>
+        <w:t>\bin\server</w:t>
+      </w:r>
+    </w:p>
+    <w:p>
+      <w:pPr>
+        <w:pStyle w:val="a4"/>
+        <w:numPr>
+          <w:ilvl w:val="1"/>
+          <w:numId w:val="45"/>
+        </w:numPr>
+        <w:ind w:leftChars="0"/>
+        <w:jc w:val="both"/>
+      </w:pPr>
+      <w:r>
+        <w:t>PATH: C:\Program Files (x86)\Java\jre6\bin</w:t>
+      </w:r>
+    </w:p>
+    <w:p>
+      <w:pPr>
+        <w:pStyle w:val="a4"/>
+        <w:numPr>
+          <w:ilvl w:val="0"/>
+          <w:numId w:val="45"/>
+        </w:numPr>
+        <w:ind w:leftChars="0"/>
+        <w:jc w:val="both"/>
+      </w:pPr>
+      <w:r>
+        <w:t>Add to System Variables:</w:t>
+      </w:r>
+    </w:p>
+    <w:p>
+      <w:pPr>
+        <w:pStyle w:val="a4"/>
+        <w:numPr>
+          <w:ilvl w:val="1"/>
+          <w:numId w:val="45"/>
+        </w:numPr>
+        <w:ind w:leftChars="0"/>
+        <w:jc w:val="both"/>
+      </w:pPr>
+      <w:r>
+        <w:t>_JAVA_OPTIONS: -Xmx512M</w:t>
+      </w:r>
+    </w:p>
+    <w:p>
+      <w:pPr>
+        <w:pStyle w:val="a4"/>
+        <w:ind w:leftChars="0" w:left="960"/>
+      </w:pPr>
+      <w:bookmarkStart w:id="3" w:name="_GoBack"/>
+      <w:bookmarkEnd w:id="3"/>
+      <w:r>
+        <w:rPr>
+          <w:noProof/>
+        </w:rPr>
+        <w:drawing>
+          <wp:inline distT="114300" distB="114300" distL="114300" distR="114300" wp14:anchorId="64641A91" wp14:editId="6F5C0F47">
+            <wp:extent cx="3514725" cy="886234"/>
+            <wp:effectExtent l="0" t="0" r="0" b="0"/>
+            <wp:docPr id="3" name="image6.png"/>
+            <wp:cNvGraphicFramePr/>
+            <a:graphic xmlns:a="http://schemas.openxmlformats.org/drawingml/2006/main">
+              <a:graphicData uri="http://schemas.openxmlformats.org/drawingml/2006/picture">
+                <pic:pic xmlns:pic="http://schemas.openxmlformats.org/drawingml/2006/picture">
+                  <pic:nvPicPr>
+                    <pic:cNvPr id="0" name="image6.png"/>
+                    <pic:cNvPicPr preferRelativeResize="0"/>
+                  </pic:nvPicPr>
+                  <pic:blipFill>
+                    <a:blip r:embed="rId9"/>
+                    <a:srcRect/>
+                    <a:stretch>
+                      <a:fillRect/>
+                    </a:stretch>
+                  </pic:blipFill>
+                  <pic:spPr>
+                    <a:xfrm>
+                      <a:off x="0" y="0"/>
+                      <a:ext cx="3514725" cy="886234"/>
+                    </a:xfrm>
+                    <a:prstGeom prst="rect">
+                      <a:avLst/>
+                    </a:prstGeom>
+                    <a:ln/>
+                  </pic:spPr>
+                </pic:pic>
+              </a:graphicData>
+            </a:graphic>
+          </wp:inline>
+        </w:drawing>
+      </w:r>
+    </w:p>
+    <w:p>
+      <w:pPr>
+        <w:pStyle w:val="a4"/>
+        <w:numPr>
+          <w:ilvl w:val="1"/>
+          <w:numId w:val="45"/>
+        </w:numPr>
+        <w:ind w:leftChars="0"/>
+        <w:jc w:val="both"/>
+      </w:pPr>
+      <w:r>
+        <w:t>PATH: C:\Program Files (x86)\Java\jdk1.6.0_45\bin</w:t>
+      </w:r>
+    </w:p>
+    <w:p>
+      <w:pPr>
+        <w:pStyle w:val="a4"/>
+        <w:numPr>
+          <w:ilvl w:val="1"/>
+          <w:numId w:val="45"/>
+        </w:numPr>
+        <w:ind w:leftChars="0"/>
+        <w:jc w:val="both"/>
+      </w:pPr>
+      <w:r>
+        <w:t>PATH: C:\Program Files (x86)\Java\jdk1.6.0_45\</w:t>
+      </w:r>
+      <w:proofErr w:type="spellStart"/>
+      <w:r>
+        <w:t>jre</w:t>
+      </w:r>
+      <w:proofErr w:type="spellEnd"/>
+      <w:r>
+        <w:t>\bin</w:t>
+      </w:r>
+    </w:p>
+    <w:p>
+      <w:pPr>
+        <w:pStyle w:val="a4"/>
+        <w:numPr>
+          <w:ilvl w:val="1"/>
+          <w:numId w:val="45"/>
+        </w:numPr>
+        <w:ind w:leftChars="0"/>
+        <w:jc w:val="both"/>
+      </w:pPr>
+      <w:r>
+        <w:t>PATH: C:\Program F</w:t>
+      </w:r>
+      <w:r>
+        <w:t>iles (x86)\Java\jdk1.7.0_79\bin</w:t>
       </w:r>
     </w:p>
     <w:p>
@@ -1085,7 +1287,7 @@
                     <pic:cNvPicPr/>
                   </pic:nvPicPr>
                   <pic:blipFill>
-                    <a:blip r:embed="rId9">
+                    <a:blip r:embed="rId10">
                       <a:extLst>
                         <a:ext uri="{28A0092B-C50C-407E-A947-70E740481C1C}">
                           <a14:useLocalDpi xmlns:a14="http://schemas.microsoft.com/office/drawing/2010/main" val="0"/>
@@ -1246,7 +1448,7 @@
                     <pic:cNvPicPr/>
                   </pic:nvPicPr>
                   <pic:blipFill>
-                    <a:blip r:embed="rId10">
+                    <a:blip r:embed="rId11">
                       <a:extLst>
                         <a:ext uri="{28A0092B-C50C-407E-A947-70E740481C1C}">
                           <a14:useLocalDpi xmlns:a14="http://schemas.microsoft.com/office/drawing/2010/main" val="0"/>
@@ -1412,7 +1614,7 @@
                     <pic:cNvPicPr/>
                   </pic:nvPicPr>
                   <pic:blipFill>
-                    <a:blip r:embed="rId11">
+                    <a:blip r:embed="rId12">
                       <a:extLst>
                         <a:ext uri="{28A0092B-C50C-407E-A947-70E740481C1C}">
                           <a14:useLocalDpi xmlns:a14="http://schemas.microsoft.com/office/drawing/2010/main" val="0"/>
@@ -1726,7 +1928,7 @@
                     <pic:cNvPicPr/>
                   </pic:nvPicPr>
                   <pic:blipFill>
-                    <a:blip r:embed="rId12">
+                    <a:blip r:embed="rId13">
                       <a:extLst>
                         <a:ext uri="{28A0092B-C50C-407E-A947-70E740481C1C}">
                           <a14:useLocalDpi xmlns:a14="http://schemas.microsoft.com/office/drawing/2010/main" val="0"/>
@@ -1894,7 +2096,7 @@
                     <pic:cNvPicPr/>
                   </pic:nvPicPr>
                   <pic:blipFill>
-                    <a:blip r:embed="rId13">
+                    <a:blip r:embed="rId14">
                       <a:extLst>
                         <a:ext uri="{28A0092B-C50C-407E-A947-70E740481C1C}">
                           <a14:useLocalDpi xmlns:a14="http://schemas.microsoft.com/office/drawing/2010/main" val="0"/>
@@ -2076,7 +2278,7 @@
                     <pic:cNvPicPr/>
                   </pic:nvPicPr>
                   <pic:blipFill>
-                    <a:blip r:embed="rId14">
+                    <a:blip r:embed="rId15">
                       <a:extLst>
                         <a:ext uri="{28A0092B-C50C-407E-A947-70E740481C1C}">
                           <a14:useLocalDpi xmlns:a14="http://schemas.microsoft.com/office/drawing/2010/main" val="0"/>
@@ -2592,7 +2794,7 @@
                     <pic:cNvPicPr/>
                   </pic:nvPicPr>
                   <pic:blipFill>
-                    <a:blip r:embed="rId15">
+                    <a:blip r:embed="rId16">
                       <a:extLst>
                         <a:ext uri="{28A0092B-C50C-407E-A947-70E740481C1C}">
                           <a14:useLocalDpi xmlns:a14="http://schemas.microsoft.com/office/drawing/2010/main" val="0"/>
@@ -2638,7 +2840,7 @@
                     <pic:cNvPicPr/>
                   </pic:nvPicPr>
                   <pic:blipFill>
-                    <a:blip r:embed="rId16">
+                    <a:blip r:embed="rId17">
                       <a:extLst>
                         <a:ext uri="{28A0092B-C50C-407E-A947-70E740481C1C}">
                           <a14:useLocalDpi xmlns:a14="http://schemas.microsoft.com/office/drawing/2010/main" val="0"/>
@@ -2684,7 +2886,7 @@
                     <pic:cNvPicPr/>
                   </pic:nvPicPr>
                   <pic:blipFill>
-                    <a:blip r:embed="rId17">
+                    <a:blip r:embed="rId18">
                       <a:extLst>
                         <a:ext uri="{28A0092B-C50C-407E-A947-70E740481C1C}">
                           <a14:useLocalDpi xmlns:a14="http://schemas.microsoft.com/office/drawing/2010/main" val="0"/>
@@ -2898,7 +3100,7 @@
                     <pic:cNvPicPr/>
                   </pic:nvPicPr>
                   <pic:blipFill>
-                    <a:blip r:embed="rId18">
+                    <a:blip r:embed="rId19">
                       <a:extLst>
                         <a:ext uri="{28A0092B-C50C-407E-A947-70E740481C1C}">
                           <a14:useLocalDpi xmlns:a14="http://schemas.microsoft.com/office/drawing/2010/main" val="0"/>
@@ -3041,7 +3243,7 @@
                     </pic:cNvPicPr>
                   </pic:nvPicPr>
                   <pic:blipFill>
-                    <a:blip r:embed="rId19">
+                    <a:blip r:embed="rId20">
                       <a:extLst>
                         <a:ext uri="{28A0092B-C50C-407E-A947-70E740481C1C}">
                           <a14:useLocalDpi xmlns:a14="http://schemas.microsoft.com/office/drawing/2010/main" val="0"/>
@@ -4731,6 +4933,119 @@
     </w:lvl>
   </w:abstractNum>
   <w:abstractNum w:abstractNumId="17">
+    <w:nsid w:val="36E36833"/>
+    <w:multiLevelType w:val="hybridMultilevel"/>
+    <w:tmpl w:val="AB6494CC"/>
+    <w:lvl w:ilvl="0" w:tplc="04090001">
+      <w:start w:val="1"/>
+      <w:numFmt w:val="bullet"/>
+      <w:lvlText w:val=""/>
+      <w:lvlJc w:val="left"/>
+      <w:pPr>
+        <w:ind w:left="480" w:hanging="480"/>
+      </w:pPr>
+      <w:rPr>
+        <w:rFonts w:ascii="Wingdings" w:hAnsi="Wingdings" w:hint="default"/>
+      </w:rPr>
+    </w:lvl>
+    <w:lvl w:ilvl="1" w:tplc="04090003">
+      <w:start w:val="1"/>
+      <w:numFmt w:val="bullet"/>
+      <w:lvlText w:val=""/>
+      <w:lvlJc w:val="left"/>
+      <w:pPr>
+        <w:ind w:left="960" w:hanging="480"/>
+      </w:pPr>
+      <w:rPr>
+        <w:rFonts w:ascii="Wingdings" w:hAnsi="Wingdings" w:hint="default"/>
+      </w:rPr>
+    </w:lvl>
+    <w:lvl w:ilvl="2" w:tplc="04090005" w:tentative="1">
+      <w:start w:val="1"/>
+      <w:numFmt w:val="bullet"/>
+      <w:lvlText w:val=""/>
+      <w:lvlJc w:val="left"/>
+      <w:pPr>
+        <w:ind w:left="1440" w:hanging="480"/>
+      </w:pPr>
+      <w:rPr>
+        <w:rFonts w:ascii="Wingdings" w:hAnsi="Wingdings" w:hint="default"/>
+      </w:rPr>
+    </w:lvl>
+    <w:lvl w:ilvl="3" w:tplc="04090001" w:tentative="1">
+      <w:start w:val="1"/>
+      <w:numFmt w:val="bullet"/>
+      <w:lvlText w:val=""/>
+      <w:lvlJc w:val="left"/>
+      <w:pPr>
+        <w:ind w:left="1920" w:hanging="480"/>
+      </w:pPr>
+      <w:rPr>
+        <w:rFonts w:ascii="Wingdings" w:hAnsi="Wingdings" w:hint="default"/>
+      </w:rPr>
+    </w:lvl>
+    <w:lvl w:ilvl="4" w:tplc="04090003" w:tentative="1">
+      <w:start w:val="1"/>
+      <w:numFmt w:val="bullet"/>
+      <w:lvlText w:val=""/>
+      <w:lvlJc w:val="left"/>
+      <w:pPr>
+        <w:ind w:left="2400" w:hanging="480"/>
+      </w:pPr>
+      <w:rPr>
+        <w:rFonts w:ascii="Wingdings" w:hAnsi="Wingdings" w:hint="default"/>
+      </w:rPr>
+    </w:lvl>
+    <w:lvl w:ilvl="5" w:tplc="04090005" w:tentative="1">
+      <w:start w:val="1"/>
+      <w:numFmt w:val="bullet"/>
+      <w:lvlText w:val=""/>
+      <w:lvlJc w:val="left"/>
+      <w:pPr>
+        <w:ind w:left="2880" w:hanging="480"/>
+      </w:pPr>
+      <w:rPr>
+        <w:rFonts w:ascii="Wingdings" w:hAnsi="Wingdings" w:hint="default"/>
+      </w:rPr>
+    </w:lvl>
+    <w:lvl w:ilvl="6" w:tplc="04090001" w:tentative="1">
+      <w:start w:val="1"/>
+      <w:numFmt w:val="bullet"/>
+      <w:lvlText w:val=""/>
+      <w:lvlJc w:val="left"/>
+      <w:pPr>
+        <w:ind w:left="3360" w:hanging="480"/>
+      </w:pPr>
+      <w:rPr>
+        <w:rFonts w:ascii="Wingdings" w:hAnsi="Wingdings" w:hint="default"/>
+      </w:rPr>
+    </w:lvl>
+    <w:lvl w:ilvl="7" w:tplc="04090003" w:tentative="1">
+      <w:start w:val="1"/>
+      <w:numFmt w:val="bullet"/>
+      <w:lvlText w:val=""/>
+      <w:lvlJc w:val="left"/>
+      <w:pPr>
+        <w:ind w:left="3840" w:hanging="480"/>
+      </w:pPr>
+      <w:rPr>
+        <w:rFonts w:ascii="Wingdings" w:hAnsi="Wingdings" w:hint="default"/>
+      </w:rPr>
+    </w:lvl>
+    <w:lvl w:ilvl="8" w:tplc="04090005" w:tentative="1">
+      <w:start w:val="1"/>
+      <w:numFmt w:val="bullet"/>
+      <w:lvlText w:val=""/>
+      <w:lvlJc w:val="left"/>
+      <w:pPr>
+        <w:ind w:left="4320" w:hanging="480"/>
+      </w:pPr>
+      <w:rPr>
+        <w:rFonts w:ascii="Wingdings" w:hAnsi="Wingdings" w:hint="default"/>
+      </w:rPr>
+    </w:lvl>
+  </w:abstractNum>
+  <w:abstractNum w:abstractNumId="18">
     <w:nsid w:val="36EF2952"/>
     <w:multiLevelType w:val="hybridMultilevel"/>
     <w:tmpl w:val="BAB2E5C0"/>
@@ -4843,7 +5158,7 @@
       </w:rPr>
     </w:lvl>
   </w:abstractNum>
-  <w:abstractNum w:abstractNumId="18">
+  <w:abstractNum w:abstractNumId="19">
     <w:nsid w:val="47C34C68"/>
     <w:multiLevelType w:val="multilevel"/>
     <w:tmpl w:val="D8582386"/>
@@ -4956,7 +5271,7 @@
       </w:rPr>
     </w:lvl>
   </w:abstractNum>
-  <w:abstractNum w:abstractNumId="19">
+  <w:abstractNum w:abstractNumId="20">
     <w:nsid w:val="4FC20DD8"/>
     <w:multiLevelType w:val="hybridMultilevel"/>
     <w:tmpl w:val="845C4120"/>
@@ -5042,7 +5357,7 @@
       </w:pPr>
     </w:lvl>
   </w:abstractNum>
-  <w:abstractNum w:abstractNumId="20">
+  <w:abstractNum w:abstractNumId="21">
     <w:nsid w:val="545A4AED"/>
     <w:multiLevelType w:val="multilevel"/>
     <w:tmpl w:val="D8582386"/>
@@ -5155,7 +5470,7 @@
       </w:rPr>
     </w:lvl>
   </w:abstractNum>
-  <w:abstractNum w:abstractNumId="21">
+  <w:abstractNum w:abstractNumId="22">
     <w:nsid w:val="605725B9"/>
     <w:multiLevelType w:val="hybridMultilevel"/>
     <w:tmpl w:val="C31EC88A"/>
@@ -5241,7 +5556,120 @@
       </w:pPr>
     </w:lvl>
   </w:abstractNum>
-  <w:abstractNum w:abstractNumId="22">
+  <w:abstractNum w:abstractNumId="23">
+    <w:nsid w:val="6501292F"/>
+    <w:multiLevelType w:val="hybridMultilevel"/>
+    <w:tmpl w:val="AC9EB2E8"/>
+    <w:lvl w:ilvl="0" w:tplc="04090001">
+      <w:start w:val="1"/>
+      <w:numFmt w:val="bullet"/>
+      <w:lvlText w:val=""/>
+      <w:lvlJc w:val="left"/>
+      <w:pPr>
+        <w:ind w:left="480" w:hanging="480"/>
+      </w:pPr>
+      <w:rPr>
+        <w:rFonts w:ascii="Wingdings" w:hAnsi="Wingdings" w:hint="default"/>
+      </w:rPr>
+    </w:lvl>
+    <w:lvl w:ilvl="1" w:tplc="04090003">
+      <w:start w:val="1"/>
+      <w:numFmt w:val="bullet"/>
+      <w:lvlText w:val=""/>
+      <w:lvlJc w:val="left"/>
+      <w:pPr>
+        <w:ind w:left="960" w:hanging="480"/>
+      </w:pPr>
+      <w:rPr>
+        <w:rFonts w:ascii="Wingdings" w:hAnsi="Wingdings" w:hint="default"/>
+      </w:rPr>
+    </w:lvl>
+    <w:lvl w:ilvl="2" w:tplc="04090005" w:tentative="1">
+      <w:start w:val="1"/>
+      <w:numFmt w:val="bullet"/>
+      <w:lvlText w:val=""/>
+      <w:lvlJc w:val="left"/>
+      <w:pPr>
+        <w:ind w:left="1440" w:hanging="480"/>
+      </w:pPr>
+      <w:rPr>
+        <w:rFonts w:ascii="Wingdings" w:hAnsi="Wingdings" w:hint="default"/>
+      </w:rPr>
+    </w:lvl>
+    <w:lvl w:ilvl="3" w:tplc="04090001" w:tentative="1">
+      <w:start w:val="1"/>
+      <w:numFmt w:val="bullet"/>
+      <w:lvlText w:val=""/>
+      <w:lvlJc w:val="left"/>
+      <w:pPr>
+        <w:ind w:left="1920" w:hanging="480"/>
+      </w:pPr>
+      <w:rPr>
+        <w:rFonts w:ascii="Wingdings" w:hAnsi="Wingdings" w:hint="default"/>
+      </w:rPr>
+    </w:lvl>
+    <w:lvl w:ilvl="4" w:tplc="04090003" w:tentative="1">
+      <w:start w:val="1"/>
+      <w:numFmt w:val="bullet"/>
+      <w:lvlText w:val=""/>
+      <w:lvlJc w:val="left"/>
+      <w:pPr>
+        <w:ind w:left="2400" w:hanging="480"/>
+      </w:pPr>
+      <w:rPr>
+        <w:rFonts w:ascii="Wingdings" w:hAnsi="Wingdings" w:hint="default"/>
+      </w:rPr>
+    </w:lvl>
+    <w:lvl w:ilvl="5" w:tplc="04090005" w:tentative="1">
+      <w:start w:val="1"/>
+      <w:numFmt w:val="bullet"/>
+      <w:lvlText w:val=""/>
+      <w:lvlJc w:val="left"/>
+      <w:pPr>
+        <w:ind w:left="2880" w:hanging="480"/>
+      </w:pPr>
+      <w:rPr>
+        <w:rFonts w:ascii="Wingdings" w:hAnsi="Wingdings" w:hint="default"/>
+      </w:rPr>
+    </w:lvl>
+    <w:lvl w:ilvl="6" w:tplc="04090001" w:tentative="1">
+      <w:start w:val="1"/>
+      <w:numFmt w:val="bullet"/>
+      <w:lvlText w:val=""/>
+      <w:lvlJc w:val="left"/>
+      <w:pPr>
+        <w:ind w:left="3360" w:hanging="480"/>
+      </w:pPr>
+      <w:rPr>
+        <w:rFonts w:ascii="Wingdings" w:hAnsi="Wingdings" w:hint="default"/>
+      </w:rPr>
+    </w:lvl>
+    <w:lvl w:ilvl="7" w:tplc="04090003" w:tentative="1">
+      <w:start w:val="1"/>
+      <w:numFmt w:val="bullet"/>
+      <w:lvlText w:val=""/>
+      <w:lvlJc w:val="left"/>
+      <w:pPr>
+        <w:ind w:left="3840" w:hanging="480"/>
+      </w:pPr>
+      <w:rPr>
+        <w:rFonts w:ascii="Wingdings" w:hAnsi="Wingdings" w:hint="default"/>
+      </w:rPr>
+    </w:lvl>
+    <w:lvl w:ilvl="8" w:tplc="04090005" w:tentative="1">
+      <w:start w:val="1"/>
+      <w:numFmt w:val="bullet"/>
+      <w:lvlText w:val=""/>
+      <w:lvlJc w:val="left"/>
+      <w:pPr>
+        <w:ind w:left="4320" w:hanging="480"/>
+      </w:pPr>
+      <w:rPr>
+        <w:rFonts w:ascii="Wingdings" w:hAnsi="Wingdings" w:hint="default"/>
+      </w:rPr>
+    </w:lvl>
+  </w:abstractNum>
+  <w:abstractNum w:abstractNumId="24">
     <w:nsid w:val="65AF2CF4"/>
     <w:multiLevelType w:val="hybridMultilevel"/>
     <w:tmpl w:val="ACFCBD7A"/>
@@ -5354,7 +5782,7 @@
       </w:rPr>
     </w:lvl>
   </w:abstractNum>
-  <w:abstractNum w:abstractNumId="23">
+  <w:abstractNum w:abstractNumId="25">
     <w:nsid w:val="6CC75B17"/>
     <w:multiLevelType w:val="hybridMultilevel"/>
     <w:tmpl w:val="349484EE"/>
@@ -5446,7 +5874,7 @@
       </w:pPr>
     </w:lvl>
   </w:abstractNum>
-  <w:abstractNum w:abstractNumId="24">
+  <w:abstractNum w:abstractNumId="26">
     <w:nsid w:val="6FF85DE6"/>
     <w:multiLevelType w:val="hybridMultilevel"/>
     <w:tmpl w:val="31086992"/>
@@ -5532,7 +5960,7 @@
       </w:pPr>
     </w:lvl>
   </w:abstractNum>
-  <w:abstractNum w:abstractNumId="25">
+  <w:abstractNum w:abstractNumId="27">
     <w:nsid w:val="71BF0A5A"/>
     <w:multiLevelType w:val="multilevel"/>
     <w:tmpl w:val="1BC85074"/>
@@ -5622,7 +6050,7 @@
       </w:pPr>
     </w:lvl>
   </w:abstractNum>
-  <w:abstractNum w:abstractNumId="26">
+  <w:abstractNum w:abstractNumId="28">
     <w:nsid w:val="743859E6"/>
     <w:multiLevelType w:val="multilevel"/>
     <w:tmpl w:val="3CB091AC"/>
@@ -5708,7 +6136,7 @@
       </w:pPr>
     </w:lvl>
   </w:abstractNum>
-  <w:abstractNum w:abstractNumId="27">
+  <w:abstractNum w:abstractNumId="29">
     <w:nsid w:val="751E4452"/>
     <w:multiLevelType w:val="hybridMultilevel"/>
     <w:tmpl w:val="7780E4B2"/>
@@ -5804,10 +6232,10 @@
     <w:abstractNumId w:val="1"/>
   </w:num>
   <w:num w:numId="4">
-    <w:abstractNumId w:val="18"/>
+    <w:abstractNumId w:val="19"/>
   </w:num>
   <w:num w:numId="5">
-    <w:abstractNumId w:val="20"/>
+    <w:abstractNumId w:val="21"/>
   </w:num>
   <w:num w:numId="6">
     <w:abstractNumId w:val="2"/>
@@ -5822,10 +6250,10 @@
     <w:abstractNumId w:val="16"/>
   </w:num>
   <w:num w:numId="10">
-    <w:abstractNumId w:val="26"/>
+    <w:abstractNumId w:val="28"/>
   </w:num>
   <w:num w:numId="11">
-    <w:abstractNumId w:val="25"/>
+    <w:abstractNumId w:val="27"/>
   </w:num>
   <w:num w:numId="12">
     <w:abstractNumId w:val="4"/>
@@ -5837,22 +6265,22 @@
     <w:abstractNumId w:val="10"/>
   </w:num>
   <w:num w:numId="15">
-    <w:abstractNumId w:val="21"/>
+    <w:abstractNumId w:val="22"/>
   </w:num>
   <w:num w:numId="16">
-    <w:abstractNumId w:val="22"/>
+    <w:abstractNumId w:val="24"/>
   </w:num>
   <w:num w:numId="17">
-    <w:abstractNumId w:val="24"/>
+    <w:abstractNumId w:val="26"/>
   </w:num>
   <w:num w:numId="18">
-    <w:abstractNumId w:val="27"/>
+    <w:abstractNumId w:val="29"/>
   </w:num>
   <w:num w:numId="19">
     <w:abstractNumId w:val="14"/>
   </w:num>
   <w:num w:numId="20">
-    <w:abstractNumId w:val="23"/>
+    <w:abstractNumId w:val="25"/>
   </w:num>
   <w:num w:numId="21">
     <w:abstractNumId w:val="7"/>
@@ -5915,19 +6343,25 @@
     <w:abstractNumId w:val="6"/>
   </w:num>
   <w:num w:numId="39">
-    <w:abstractNumId w:val="17"/>
+    <w:abstractNumId w:val="18"/>
   </w:num>
   <w:num w:numId="40">
     <w:abstractNumId w:val="13"/>
   </w:num>
   <w:num w:numId="41">
-    <w:abstractNumId w:val="19"/>
+    <w:abstractNumId w:val="20"/>
   </w:num>
   <w:num w:numId="42">
     <w:abstractNumId w:val="0"/>
   </w:num>
   <w:num w:numId="43">
     <w:abstractNumId w:val="8"/>
+  </w:num>
+  <w:num w:numId="44">
+    <w:abstractNumId w:val="23"/>
+  </w:num>
+  <w:num w:numId="45">
+    <w:abstractNumId w:val="17"/>
   </w:num>
 </w:numbering>
 </file>
@@ -7313,7 +7747,7 @@
 </file>
 
 <file path=customXml/itemProps1.xml><?xml version="1.0" encoding="utf-8"?>
-<ds:datastoreItem xmlns:ds="http://schemas.openxmlformats.org/officeDocument/2006/customXml" ds:itemID="{E590D3D1-D96A-44BE-897A-7E38506EC049}">
+<ds:datastoreItem xmlns:ds="http://schemas.openxmlformats.org/officeDocument/2006/customXml" ds:itemID="{F5F21965-380F-47AE-9780-66E24AF63DFF}">
   <ds:schemaRefs>
     <ds:schemaRef ds:uri="http://schemas.openxmlformats.org/officeDocument/2006/bibliography"/>
   </ds:schemaRefs>

</xml_diff>